<commit_message>
Actual changes for 26.09
</commit_message>
<xml_diff>
--- a/recources/Myhailo Melnychuk CV.docx
+++ b/recources/Myhailo Melnychuk CV.docx
@@ -112,7 +112,6 @@
                 <w:lang w:val="en-US"/>
               </w:rPr>
             </w:pPr>
-            <w:bookmarkStart w:id="0" w:name="_GoBack"/>
             <w:r>
               <w:rPr>
                 <w:rFonts w:ascii="Tahoma" w:hAnsi="Tahoma" w:cs="Tahoma"/>
@@ -122,7 +121,6 @@
               </w:rPr>
               <w:t>Myhailo Melnychuk</w:t>
             </w:r>
-            <w:bookmarkEnd w:id="0"/>
           </w:p>
         </w:tc>
       </w:tr>
@@ -790,6 +788,74 @@
             </w:hyperlink>
             <w:r>
               <w:t xml:space="preserve"> </w:t>
+            </w:r>
+          </w:p>
+        </w:tc>
+      </w:tr>
+      <w:tr>
+        <w:trPr>
+          <w:trHeight w:val="389"/>
+        </w:trPr>
+        <w:tc>
+          <w:tcPr>
+            <w:tcW w:w="1404" w:type="dxa"/>
+            <w:shd w:val="clear" w:color="auto" w:fill="auto"/>
+            <w:noWrap/>
+            <w:vAlign w:val="bottom"/>
+          </w:tcPr>
+          <w:p>
+            <w:pPr>
+              <w:autoSpaceDE/>
+              <w:autoSpaceDN/>
+              <w:jc w:val="left"/>
+              <w:rPr>
+                <w:rFonts w:ascii="Tahoma" w:hAnsi="Tahoma" w:cs="Tahoma"/>
+                <w:b/>
+                <w:bCs/>
+                <w:color w:val="595959"/>
+                <w:sz w:val="18"/>
+                <w:szCs w:val="18"/>
+              </w:rPr>
+            </w:pPr>
+            <w:r>
+              <w:rPr>
+                <w:rFonts w:ascii="Tahoma" w:hAnsi="Tahoma" w:cs="Tahoma"/>
+                <w:b/>
+                <w:bCs/>
+                <w:color w:val="595959"/>
+                <w:sz w:val="18"/>
+                <w:szCs w:val="18"/>
+              </w:rPr>
+              <w:t>Militarization</w:t>
+            </w:r>
+          </w:p>
+        </w:tc>
+        <w:tc>
+          <w:tcPr>
+            <w:tcW w:w="4109" w:type="dxa"/>
+            <w:shd w:val="clear" w:color="auto" w:fill="auto"/>
+            <w:noWrap/>
+            <w:vAlign w:val="bottom"/>
+          </w:tcPr>
+          <w:p>
+            <w:pPr>
+              <w:autoSpaceDE/>
+              <w:autoSpaceDN/>
+              <w:jc w:val="left"/>
+              <w:rPr>
+                <w:rFonts w:ascii="Tahoma" w:hAnsi="Tahoma" w:cs="Tahoma"/>
+                <w:sz w:val="20"/>
+                <w:lang w:val="en-US"/>
+              </w:rPr>
+            </w:pPr>
+            <w:r>
+              <w:rPr>
+                <w:rFonts w:ascii="Tahoma" w:hAnsi="Tahoma" w:cs="Tahoma"/>
+                <w:color w:val="595959"/>
+                <w:sz w:val="20"/>
+                <w:lang w:val="en-US"/>
+              </w:rPr>
+              <w:t>I am not  bound to military  service</w:t>
             </w:r>
           </w:p>
         </w:tc>
@@ -1232,6 +1298,21 @@
     <w:p>
       <w:pPr>
         <w:pStyle w:val="ArrowBlueBullets"/>
+        <w:rPr>
+          <w:rFonts w:cs="Tahoma"/>
+          <w:b/>
+          <w:color w:val="2E74B5"/>
+          <w:sz w:val="24"/>
+          <w:szCs w:val="24"/>
+        </w:rPr>
+      </w:pPr>
+      <w:r>
+        <w:t>PLC programing</w:t>
+      </w:r>
+    </w:p>
+    <w:p>
+      <w:pPr>
+        <w:pStyle w:val="ArrowBlueBullets"/>
       </w:pPr>
       <w:r>
         <w:rPr>
@@ -1258,29 +1339,14 @@
     <w:p>
       <w:pPr>
         <w:pStyle w:val="ArrowBlueBullets"/>
-        <w:rPr>
-          <w:rFonts w:cs="Tahoma"/>
-          <w:b/>
-          <w:color w:val="2E74B5"/>
-          <w:sz w:val="24"/>
-          <w:szCs w:val="24"/>
-        </w:rPr>
-      </w:pPr>
-      <w:r>
-        <w:t>PLC programing</w:t>
-      </w:r>
-    </w:p>
-    <w:p>
-      <w:pPr>
-        <w:pStyle w:val="ArrowBlueBullets"/>
         <w:numPr>
           <w:ilvl w:val="0"/>
           <w:numId w:val="0"/>
         </w:numPr>
         <w:ind w:left="454" w:hanging="341"/>
+        <w:jc w:val="left"/>
         <w:rPr>
           <w:rFonts w:cs="Tahoma"/>
-          <w:b/>
           <w:color w:val="2E74B5"/>
           <w:sz w:val="24"/>
           <w:szCs w:val="24"/>
@@ -2317,6 +2383,8 @@
           <w:szCs w:val="24"/>
         </w:rPr>
       </w:pPr>
+      <w:bookmarkStart w:id="0" w:name="_GoBack"/>
+      <w:bookmarkEnd w:id="0"/>
     </w:p>
     <w:sectPr>
       <w:headerReference w:type="even" r:id="rId20"/>
@@ -5755,7 +5823,7 @@
 </file>
 
 <file path=customXml/itemProps1.xml><?xml version="1.0" encoding="utf-8"?>
-<ds:datastoreItem xmlns:ds="http://schemas.openxmlformats.org/officeDocument/2006/customXml" ds:itemID="{4D2E30C5-7A48-4BDE-B169-227BE21B7A4D}">
+<ds:datastoreItem xmlns:ds="http://schemas.openxmlformats.org/officeDocument/2006/customXml" ds:itemID="{CD39A3F1-FC1D-490B-8778-A3121AD158DC}">
   <ds:schemaRefs>
     <ds:schemaRef ds:uri="http://schemas.openxmlformats.org/officeDocument/2006/bibliography"/>
   </ds:schemaRefs>

</xml_diff>